<commit_message>
Added screenshots for user system testing.
</commit_message>
<xml_diff>
--- a/SoyaShrestha_77356846_ProductionProject/Product_Presentation_SoyaShrestha77356846/3. Monitoring and Controlling/Testing and Evaluation/User_System_Testing.docx
+++ b/SoyaShrestha_77356846_ProductionProject/Product_Presentation_SoyaShrestha77356846/3. Monitoring and Controlling/Testing and Evaluation/User_System_Testing.docx
@@ -17,15 +17,7 @@
           <w:b/>
           <w:bCs/>
         </w:rPr>
-        <w:t xml:space="preserve">Testing and Evaluation for </w:t>
-      </w:r>
-      <w:r>
-        <w:rPr>
-          <w:rFonts w:ascii="Arial" w:hAnsi="Arial" w:cs="Arial"/>
-          <w:b/>
-          <w:bCs/>
-        </w:rPr>
-        <w:t>Smart Vitals System</w:t>
+        <w:t>Testing and Evaluation for Smart Vitals System</w:t>
       </w:r>
     </w:p>
     <w:p>
@@ -69,6 +61,95 @@
     </w:p>
     <w:p>
       <w:pPr>
+        <w:pStyle w:val="NormalWeb"/>
+        <w:ind w:left="720"/>
+        <w:jc w:val="center"/>
+      </w:pPr>
+      <w:r>
+        <w:rPr>
+          <w:noProof/>
+        </w:rPr>
+        <w:drawing>
+          <wp:inline distT="0" distB="0" distL="0" distR="0" wp14:anchorId="107EAC7C" wp14:editId="32901F5D">
+            <wp:extent cx="2564765" cy="1574800"/>
+            <wp:effectExtent l="0" t="0" r="6985" b="6350"/>
+            <wp:docPr id="75791445" name="Picture 5"/>
+            <wp:cNvGraphicFramePr>
+              <a:graphicFrameLocks xmlns:a="http://schemas.openxmlformats.org/drawingml/2006/main" noChangeAspect="1"/>
+            </wp:cNvGraphicFramePr>
+            <a:graphic xmlns:a="http://schemas.openxmlformats.org/drawingml/2006/main">
+              <a:graphicData uri="http://schemas.openxmlformats.org/drawingml/2006/picture">
+                <pic:pic xmlns:pic="http://schemas.openxmlformats.org/drawingml/2006/picture">
+                  <pic:nvPicPr>
+                    <pic:cNvPr id="0" name="Picture 3"/>
+                    <pic:cNvPicPr>
+                      <a:picLocks noChangeAspect="1" noChangeArrowheads="1"/>
+                    </pic:cNvPicPr>
+                  </pic:nvPicPr>
+                  <pic:blipFill rotWithShape="1">
+                    <a:blip r:embed="rId5" cstate="print">
+                      <a:extLst>
+                        <a:ext uri="{28A0092B-C50C-407E-A947-70E740481C1C}">
+                          <a14:useLocalDpi xmlns:a14="http://schemas.microsoft.com/office/drawing/2010/main" val="0"/>
+                        </a:ext>
+                      </a:extLst>
+                    </a:blip>
+                    <a:srcRect t="36020" b="17930"/>
+                    <a:stretch/>
+                  </pic:blipFill>
+                  <pic:spPr bwMode="auto">
+                    <a:xfrm>
+                      <a:off x="0" y="0"/>
+                      <a:ext cx="2567953" cy="1576757"/>
+                    </a:xfrm>
+                    <a:prstGeom prst="rect">
+                      <a:avLst/>
+                    </a:prstGeom>
+                    <a:noFill/>
+                    <a:ln>
+                      <a:noFill/>
+                    </a:ln>
+                    <a:extLst>
+                      <a:ext uri="{53640926-AAD7-44D8-BBD7-CCE9431645EC}">
+                        <a14:shadowObscured xmlns:a14="http://schemas.microsoft.com/office/drawing/2010/main"/>
+                      </a:ext>
+                    </a:extLst>
+                  </pic:spPr>
+                </pic:pic>
+              </a:graphicData>
+            </a:graphic>
+          </wp:inline>
+        </w:drawing>
+      </w:r>
+    </w:p>
+    <w:p>
+      <w:pPr>
+        <w:pStyle w:val="ListParagraph"/>
+        <w:rPr>
+          <w:rFonts w:ascii="Arial" w:hAnsi="Arial" w:cs="Arial"/>
+        </w:rPr>
+      </w:pPr>
+    </w:p>
+    <w:p>
+      <w:pPr>
+        <w:pStyle w:val="ListParagraph"/>
+        <w:jc w:val="center"/>
+        <w:rPr>
+          <w:rFonts w:ascii="Arial" w:hAnsi="Arial" w:cs="Arial"/>
+        </w:rPr>
+      </w:pPr>
+    </w:p>
+    <w:p>
+      <w:pPr>
+        <w:pStyle w:val="ListParagraph"/>
+        <w:jc w:val="center"/>
+        <w:rPr>
+          <w:rFonts w:ascii="Arial" w:hAnsi="Arial" w:cs="Arial"/>
+        </w:rPr>
+      </w:pPr>
+    </w:p>
+    <w:p>
+      <w:pPr>
         <w:pStyle w:val="ListParagraph"/>
         <w:numPr>
           <w:ilvl w:val="0"/>
@@ -104,6 +185,115 @@
         <w:t xml:space="preserve"> the MAX30102 sensor.</w:t>
       </w:r>
       <w:bookmarkEnd w:id="0"/>
+      <w:r>
+        <w:rPr>
+          <w:rFonts w:ascii="Arial" w:hAnsi="Arial" w:cs="Arial"/>
+        </w:rPr>
+        <w:t xml:space="preserve"> </w:t>
+      </w:r>
+    </w:p>
+    <w:p>
+      <w:pPr>
+        <w:pStyle w:val="NormalWeb"/>
+        <w:ind w:left="360"/>
+        <w:jc w:val="center"/>
+      </w:pPr>
+      <w:r>
+        <w:rPr>
+          <w:noProof/>
+        </w:rPr>
+        <w:drawing>
+          <wp:inline distT="0" distB="0" distL="0" distR="0" wp14:anchorId="0E1C0483" wp14:editId="34304357">
+            <wp:extent cx="2705100" cy="3263900"/>
+            <wp:effectExtent l="0" t="0" r="0" b="0"/>
+            <wp:docPr id="423034441" name="Picture 6"/>
+            <wp:cNvGraphicFramePr>
+              <a:graphicFrameLocks xmlns:a="http://schemas.openxmlformats.org/drawingml/2006/main" noChangeAspect="1"/>
+            </wp:cNvGraphicFramePr>
+            <a:graphic xmlns:a="http://schemas.openxmlformats.org/drawingml/2006/main">
+              <a:graphicData uri="http://schemas.openxmlformats.org/drawingml/2006/picture">
+                <pic:pic xmlns:pic="http://schemas.openxmlformats.org/drawingml/2006/picture">
+                  <pic:nvPicPr>
+                    <pic:cNvPr id="0" name="Picture 5"/>
+                    <pic:cNvPicPr>
+                      <a:picLocks noChangeAspect="1" noChangeArrowheads="1"/>
+                    </pic:cNvPicPr>
+                  </pic:nvPicPr>
+                  <pic:blipFill rotWithShape="1">
+                    <a:blip r:embed="rId6" cstate="print">
+                      <a:extLst>
+                        <a:ext uri="{28A0092B-C50C-407E-A947-70E740481C1C}">
+                          <a14:useLocalDpi xmlns:a14="http://schemas.microsoft.com/office/drawing/2010/main" val="0"/>
+                        </a:ext>
+                      </a:extLst>
+                    </a:blip>
+                    <a:srcRect b="9507"/>
+                    <a:stretch/>
+                  </pic:blipFill>
+                  <pic:spPr bwMode="auto">
+                    <a:xfrm>
+                      <a:off x="0" y="0"/>
+                      <a:ext cx="2711780" cy="3271960"/>
+                    </a:xfrm>
+                    <a:prstGeom prst="rect">
+                      <a:avLst/>
+                    </a:prstGeom>
+                    <a:noFill/>
+                    <a:ln>
+                      <a:noFill/>
+                    </a:ln>
+                    <a:extLst>
+                      <a:ext uri="{53640926-AAD7-44D8-BBD7-CCE9431645EC}">
+                        <a14:shadowObscured xmlns:a14="http://schemas.microsoft.com/office/drawing/2010/main"/>
+                      </a:ext>
+                    </a:extLst>
+                  </pic:spPr>
+                </pic:pic>
+              </a:graphicData>
+            </a:graphic>
+          </wp:inline>
+        </w:drawing>
+      </w:r>
+    </w:p>
+    <w:p>
+      <w:pPr>
+        <w:pStyle w:val="ListParagraph"/>
+        <w:rPr>
+          <w:rFonts w:ascii="Arial" w:hAnsi="Arial" w:cs="Arial"/>
+        </w:rPr>
+      </w:pPr>
+    </w:p>
+    <w:p>
+      <w:pPr>
+        <w:pStyle w:val="ListParagraph"/>
+        <w:rPr>
+          <w:rFonts w:ascii="Arial" w:hAnsi="Arial" w:cs="Arial"/>
+        </w:rPr>
+      </w:pPr>
+    </w:p>
+    <w:p>
+      <w:pPr>
+        <w:pStyle w:val="ListParagraph"/>
+        <w:rPr>
+          <w:rFonts w:ascii="Arial" w:hAnsi="Arial" w:cs="Arial"/>
+        </w:rPr>
+      </w:pPr>
+    </w:p>
+    <w:p>
+      <w:pPr>
+        <w:pStyle w:val="ListParagraph"/>
+        <w:rPr>
+          <w:rFonts w:ascii="Arial" w:hAnsi="Arial" w:cs="Arial"/>
+        </w:rPr>
+      </w:pPr>
+    </w:p>
+    <w:p>
+      <w:pPr>
+        <w:pStyle w:val="ListParagraph"/>
+        <w:rPr>
+          <w:rFonts w:ascii="Arial" w:hAnsi="Arial" w:cs="Arial"/>
+        </w:rPr>
+      </w:pPr>
     </w:p>
     <w:p>
       <w:pPr>
@@ -120,26 +310,117 @@
         <w:rPr>
           <w:rFonts w:ascii="Arial" w:hAnsi="Arial" w:cs="Arial"/>
         </w:rPr>
-        <w:t>If the user presses button 1 again, it de</w:t>
-      </w:r>
-      <w:r>
-        <w:rPr>
-          <w:rFonts w:ascii="Arial" w:hAnsi="Arial" w:cs="Arial"/>
-        </w:rPr>
-        <w:t>activate</w:t>
-      </w:r>
-      <w:r>
-        <w:rPr>
-          <w:rFonts w:ascii="Arial" w:hAnsi="Arial" w:cs="Arial"/>
-        </w:rPr>
-        <w:t>s</w:t>
-      </w:r>
-      <w:r>
-        <w:rPr>
-          <w:rFonts w:ascii="Arial" w:hAnsi="Arial" w:cs="Arial"/>
-        </w:rPr>
-        <w:t xml:space="preserve"> the MAX30102 sensor.</w:t>
-      </w:r>
+        <w:lastRenderedPageBreak/>
+        <w:t>The sensor should start taking readings when user places their finger on the sensor.</w:t>
+      </w:r>
+    </w:p>
+    <w:p>
+      <w:pPr>
+        <w:pStyle w:val="ListParagraph"/>
+        <w:rPr>
+          <w:rFonts w:ascii="Arial" w:hAnsi="Arial" w:cs="Arial"/>
+        </w:rPr>
+      </w:pPr>
+    </w:p>
+    <w:p>
+      <w:pPr>
+        <w:pStyle w:val="ListParagraph"/>
+        <w:rPr>
+          <w:rFonts w:ascii="Arial" w:hAnsi="Arial" w:cs="Arial"/>
+        </w:rPr>
+      </w:pPr>
+    </w:p>
+    <w:p>
+      <w:pPr>
+        <w:pStyle w:val="ListParagraph"/>
+        <w:jc w:val="center"/>
+        <w:rPr>
+          <w:rFonts w:ascii="Arial" w:hAnsi="Arial" w:cs="Arial"/>
+        </w:rPr>
+      </w:pPr>
+      <w:r>
+        <w:rPr>
+          <w:noProof/>
+        </w:rPr>
+        <w:drawing>
+          <wp:inline distT="0" distB="0" distL="0" distR="0" wp14:anchorId="3FA54B32" wp14:editId="22EBE973">
+            <wp:extent cx="3657599" cy="2565400"/>
+            <wp:effectExtent l="0" t="0" r="635" b="6350"/>
+            <wp:docPr id="235996270" name="Picture 4"/>
+            <wp:cNvGraphicFramePr>
+              <a:graphicFrameLocks xmlns:a="http://schemas.openxmlformats.org/drawingml/2006/main" noChangeAspect="1"/>
+            </wp:cNvGraphicFramePr>
+            <a:graphic xmlns:a="http://schemas.openxmlformats.org/drawingml/2006/main">
+              <a:graphicData uri="http://schemas.openxmlformats.org/drawingml/2006/picture">
+                <pic:pic xmlns:pic="http://schemas.openxmlformats.org/drawingml/2006/picture">
+                  <pic:nvPicPr>
+                    <pic:cNvPr id="0" name="Picture 1"/>
+                    <pic:cNvPicPr>
+                      <a:picLocks noChangeAspect="1" noChangeArrowheads="1"/>
+                    </pic:cNvPicPr>
+                  </pic:nvPicPr>
+                  <pic:blipFill rotWithShape="1">
+                    <a:blip r:embed="rId7" cstate="print">
+                      <a:extLst>
+                        <a:ext uri="{28A0092B-C50C-407E-A947-70E740481C1C}">
+                          <a14:useLocalDpi xmlns:a14="http://schemas.microsoft.com/office/drawing/2010/main" val="0"/>
+                        </a:ext>
+                      </a:extLst>
+                    </a:blip>
+                    <a:srcRect l="5882" t="46937" b="3553"/>
+                    <a:stretch/>
+                  </pic:blipFill>
+                  <pic:spPr bwMode="auto">
+                    <a:xfrm>
+                      <a:off x="0" y="0"/>
+                      <a:ext cx="3659631" cy="2566825"/>
+                    </a:xfrm>
+                    <a:prstGeom prst="rect">
+                      <a:avLst/>
+                    </a:prstGeom>
+                    <a:noFill/>
+                    <a:ln>
+                      <a:noFill/>
+                    </a:ln>
+                    <a:extLst>
+                      <a:ext uri="{53640926-AAD7-44D8-BBD7-CCE9431645EC}">
+                        <a14:shadowObscured xmlns:a14="http://schemas.microsoft.com/office/drawing/2010/main"/>
+                      </a:ext>
+                    </a:extLst>
+                  </pic:spPr>
+                </pic:pic>
+              </a:graphicData>
+            </a:graphic>
+          </wp:inline>
+        </w:drawing>
+      </w:r>
+    </w:p>
+    <w:p>
+      <w:pPr>
+        <w:pStyle w:val="ListParagraph"/>
+        <w:jc w:val="center"/>
+        <w:rPr>
+          <w:rFonts w:ascii="Arial" w:hAnsi="Arial" w:cs="Arial"/>
+        </w:rPr>
+      </w:pPr>
+    </w:p>
+    <w:p>
+      <w:pPr>
+        <w:pStyle w:val="ListParagraph"/>
+        <w:jc w:val="center"/>
+        <w:rPr>
+          <w:rFonts w:ascii="Arial" w:hAnsi="Arial" w:cs="Arial"/>
+        </w:rPr>
+      </w:pPr>
+    </w:p>
+    <w:p>
+      <w:pPr>
+        <w:pStyle w:val="ListParagraph"/>
+        <w:jc w:val="center"/>
+        <w:rPr>
+          <w:rFonts w:ascii="Arial" w:hAnsi="Arial" w:cs="Arial"/>
+        </w:rPr>
+      </w:pPr>
     </w:p>
     <w:p>
       <w:pPr>
@@ -156,19 +437,7 @@
         <w:rPr>
           <w:rFonts w:ascii="Arial" w:hAnsi="Arial" w:cs="Arial"/>
         </w:rPr>
-        <w:t>If the user presses button</w:t>
-      </w:r>
-      <w:r>
-        <w:rPr>
-          <w:rFonts w:ascii="Arial" w:hAnsi="Arial" w:cs="Arial"/>
-        </w:rPr>
-        <w:t>2</w:t>
-      </w:r>
-      <w:r>
-        <w:rPr>
-          <w:rFonts w:ascii="Arial" w:hAnsi="Arial" w:cs="Arial"/>
-        </w:rPr>
-        <w:t>, it activate</w:t>
+        <w:t>If the user presses button 1 again, it deactivate</w:t>
       </w:r>
       <w:r>
         <w:rPr>
@@ -180,20 +449,115 @@
         <w:rPr>
           <w:rFonts w:ascii="Arial" w:hAnsi="Arial" w:cs="Arial"/>
         </w:rPr>
-        <w:t xml:space="preserve"> the </w:t>
-      </w:r>
-      <w:r>
-        <w:rPr>
-          <w:rFonts w:ascii="Arial" w:hAnsi="Arial" w:cs="Arial"/>
-        </w:rPr>
-        <w:t>ECG</w:t>
-      </w:r>
-      <w:r>
-        <w:rPr>
-          <w:rFonts w:ascii="Arial" w:hAnsi="Arial" w:cs="Arial"/>
-        </w:rPr>
-        <w:t xml:space="preserve"> sensor.</w:t>
-      </w:r>
+        <w:t xml:space="preserve"> the MAX30102 sensor.</w:t>
+      </w:r>
+    </w:p>
+    <w:p>
+      <w:pPr>
+        <w:pStyle w:val="ListParagraph"/>
+        <w:rPr>
+          <w:rFonts w:ascii="Arial" w:hAnsi="Arial" w:cs="Arial"/>
+        </w:rPr>
+      </w:pPr>
+    </w:p>
+    <w:p>
+      <w:pPr>
+        <w:pStyle w:val="NormalWeb"/>
+        <w:ind w:left="360"/>
+        <w:jc w:val="center"/>
+      </w:pPr>
+      <w:r>
+        <w:rPr>
+          <w:noProof/>
+        </w:rPr>
+        <w:drawing>
+          <wp:inline distT="0" distB="0" distL="0" distR="0" wp14:anchorId="6DD7553F" wp14:editId="541C8E5F">
+            <wp:extent cx="3689985" cy="2425157"/>
+            <wp:effectExtent l="0" t="0" r="5715" b="0"/>
+            <wp:docPr id="862392974" name="Picture 7"/>
+            <wp:cNvGraphicFramePr>
+              <a:graphicFrameLocks xmlns:a="http://schemas.openxmlformats.org/drawingml/2006/main" noChangeAspect="1"/>
+            </wp:cNvGraphicFramePr>
+            <a:graphic xmlns:a="http://schemas.openxmlformats.org/drawingml/2006/main">
+              <a:graphicData uri="http://schemas.openxmlformats.org/drawingml/2006/picture">
+                <pic:pic xmlns:pic="http://schemas.openxmlformats.org/drawingml/2006/picture">
+                  <pic:nvPicPr>
+                    <pic:cNvPr id="0" name="Picture 7"/>
+                    <pic:cNvPicPr>
+                      <a:picLocks noChangeAspect="1" noChangeArrowheads="1"/>
+                    </pic:cNvPicPr>
+                  </pic:nvPicPr>
+                  <pic:blipFill rotWithShape="1">
+                    <a:blip r:embed="rId8" cstate="print">
+                      <a:extLst>
+                        <a:ext uri="{28A0092B-C50C-407E-A947-70E740481C1C}">
+                          <a14:useLocalDpi xmlns:a14="http://schemas.microsoft.com/office/drawing/2010/main" val="0"/>
+                        </a:ext>
+                      </a:extLst>
+                    </a:blip>
+                    <a:srcRect t="43236" b="7471"/>
+                    <a:stretch/>
+                  </pic:blipFill>
+                  <pic:spPr bwMode="auto">
+                    <a:xfrm>
+                      <a:off x="0" y="0"/>
+                      <a:ext cx="3693810" cy="2427671"/>
+                    </a:xfrm>
+                    <a:prstGeom prst="rect">
+                      <a:avLst/>
+                    </a:prstGeom>
+                    <a:noFill/>
+                    <a:ln>
+                      <a:noFill/>
+                    </a:ln>
+                    <a:extLst>
+                      <a:ext uri="{53640926-AAD7-44D8-BBD7-CCE9431645EC}">
+                        <a14:shadowObscured xmlns:a14="http://schemas.microsoft.com/office/drawing/2010/main"/>
+                      </a:ext>
+                    </a:extLst>
+                  </pic:spPr>
+                </pic:pic>
+              </a:graphicData>
+            </a:graphic>
+          </wp:inline>
+        </w:drawing>
+      </w:r>
+    </w:p>
+    <w:p>
+      <w:pPr>
+        <w:pStyle w:val="NormalWeb"/>
+        <w:ind w:left="360"/>
+        <w:jc w:val="center"/>
+      </w:pPr>
+    </w:p>
+    <w:p>
+      <w:pPr>
+        <w:pStyle w:val="NormalWeb"/>
+        <w:ind w:left="360"/>
+        <w:jc w:val="center"/>
+      </w:pPr>
+    </w:p>
+    <w:p>
+      <w:pPr>
+        <w:pStyle w:val="NormalWeb"/>
+        <w:ind w:left="360"/>
+        <w:jc w:val="center"/>
+      </w:pPr>
+    </w:p>
+    <w:p>
+      <w:pPr>
+        <w:pStyle w:val="NormalWeb"/>
+        <w:ind w:left="360"/>
+        <w:jc w:val="center"/>
+      </w:pPr>
+    </w:p>
+    <w:p>
+      <w:pPr>
+        <w:pStyle w:val="ListParagraph"/>
+        <w:rPr>
+          <w:rFonts w:ascii="Arial" w:hAnsi="Arial" w:cs="Arial"/>
+        </w:rPr>
+      </w:pPr>
     </w:p>
     <w:p>
       <w:pPr>
@@ -210,31 +574,7 @@
         <w:rPr>
           <w:rFonts w:ascii="Arial" w:hAnsi="Arial" w:cs="Arial"/>
         </w:rPr>
-        <w:t>If the user presses button</w:t>
-      </w:r>
-      <w:r>
-        <w:rPr>
-          <w:rFonts w:ascii="Arial" w:hAnsi="Arial" w:cs="Arial"/>
-        </w:rPr>
-        <w:t xml:space="preserve"> 2 again</w:t>
-      </w:r>
-      <w:r>
-        <w:rPr>
-          <w:rFonts w:ascii="Arial" w:hAnsi="Arial" w:cs="Arial"/>
-        </w:rPr>
-        <w:t xml:space="preserve">, it </w:t>
-      </w:r>
-      <w:r>
-        <w:rPr>
-          <w:rFonts w:ascii="Arial" w:hAnsi="Arial" w:cs="Arial"/>
-        </w:rPr>
-        <w:t>de</w:t>
-      </w:r>
-      <w:r>
-        <w:rPr>
-          <w:rFonts w:ascii="Arial" w:hAnsi="Arial" w:cs="Arial"/>
-        </w:rPr>
-        <w:t>activate</w:t>
+        <w:t>If the user presses button2, it activate</w:t>
       </w:r>
       <w:r>
         <w:rPr>
@@ -246,20 +586,77 @@
         <w:rPr>
           <w:rFonts w:ascii="Arial" w:hAnsi="Arial" w:cs="Arial"/>
         </w:rPr>
-        <w:t xml:space="preserve"> the </w:t>
-      </w:r>
-      <w:r>
-        <w:rPr>
-          <w:rFonts w:ascii="Arial" w:hAnsi="Arial" w:cs="Arial"/>
-        </w:rPr>
-        <w:t>ECG</w:t>
-      </w:r>
-      <w:r>
-        <w:rPr>
-          <w:rFonts w:ascii="Arial" w:hAnsi="Arial" w:cs="Arial"/>
-        </w:rPr>
-        <w:t xml:space="preserve"> sensor.</w:t>
-      </w:r>
+        <w:t xml:space="preserve"> the ECG sensor.</w:t>
+      </w:r>
+    </w:p>
+    <w:p>
+      <w:pPr>
+        <w:pStyle w:val="NormalWeb"/>
+        <w:ind w:left="360"/>
+        <w:jc w:val="center"/>
+      </w:pPr>
+      <w:r>
+        <w:rPr>
+          <w:noProof/>
+        </w:rPr>
+        <w:drawing>
+          <wp:inline distT="0" distB="0" distL="0" distR="0" wp14:anchorId="36A95818" wp14:editId="17B4C4B2">
+            <wp:extent cx="3416300" cy="2745930"/>
+            <wp:effectExtent l="0" t="0" r="0" b="0"/>
+            <wp:docPr id="395292921" name="Picture 12"/>
+            <wp:cNvGraphicFramePr>
+              <a:graphicFrameLocks xmlns:a="http://schemas.openxmlformats.org/drawingml/2006/main" noChangeAspect="1"/>
+            </wp:cNvGraphicFramePr>
+            <a:graphic xmlns:a="http://schemas.openxmlformats.org/drawingml/2006/main">
+              <a:graphicData uri="http://schemas.openxmlformats.org/drawingml/2006/picture">
+                <pic:pic xmlns:pic="http://schemas.openxmlformats.org/drawingml/2006/picture">
+                  <pic:nvPicPr>
+                    <pic:cNvPr id="0" name="Picture 23"/>
+                    <pic:cNvPicPr>
+                      <a:picLocks noChangeAspect="1" noChangeArrowheads="1"/>
+                    </pic:cNvPicPr>
+                  </pic:nvPicPr>
+                  <pic:blipFill rotWithShape="1">
+                    <a:blip r:embed="rId9" cstate="print">
+                      <a:extLst>
+                        <a:ext uri="{28A0092B-C50C-407E-A947-70E740481C1C}">
+                          <a14:useLocalDpi xmlns:a14="http://schemas.microsoft.com/office/drawing/2010/main" val="0"/>
+                        </a:ext>
+                      </a:extLst>
+                    </a:blip>
+                    <a:srcRect l="7488" t="44231"/>
+                    <a:stretch/>
+                  </pic:blipFill>
+                  <pic:spPr bwMode="auto">
+                    <a:xfrm>
+                      <a:off x="0" y="0"/>
+                      <a:ext cx="3420797" cy="2749544"/>
+                    </a:xfrm>
+                    <a:prstGeom prst="rect">
+                      <a:avLst/>
+                    </a:prstGeom>
+                    <a:noFill/>
+                    <a:ln>
+                      <a:noFill/>
+                    </a:ln>
+                    <a:extLst>
+                      <a:ext uri="{53640926-AAD7-44D8-BBD7-CCE9431645EC}">
+                        <a14:shadowObscured xmlns:a14="http://schemas.microsoft.com/office/drawing/2010/main"/>
+                      </a:ext>
+                    </a:extLst>
+                  </pic:spPr>
+                </pic:pic>
+              </a:graphicData>
+            </a:graphic>
+          </wp:inline>
+        </w:drawing>
+      </w:r>
+    </w:p>
+    <w:p>
+      <w:pPr>
+        <w:pStyle w:val="NormalWeb"/>
+        <w:ind w:left="360"/>
+      </w:pPr>
     </w:p>
     <w:p>
       <w:pPr>
@@ -276,44 +673,93 @@
         <w:rPr>
           <w:rFonts w:ascii="Arial" w:hAnsi="Arial" w:cs="Arial"/>
         </w:rPr>
-        <w:t>If the user presses button</w:t>
-      </w:r>
-      <w:r>
-        <w:rPr>
-          <w:rFonts w:ascii="Arial" w:hAnsi="Arial" w:cs="Arial"/>
-        </w:rPr>
-        <w:t>3</w:t>
-      </w:r>
-      <w:r>
-        <w:rPr>
-          <w:rFonts w:ascii="Arial" w:hAnsi="Arial" w:cs="Arial"/>
-        </w:rPr>
-        <w:t>, it activate</w:t>
-      </w:r>
-      <w:r>
-        <w:rPr>
-          <w:rFonts w:ascii="Arial" w:hAnsi="Arial" w:cs="Arial"/>
-        </w:rPr>
-        <w:t>s</w:t>
-      </w:r>
-      <w:r>
-        <w:rPr>
-          <w:rFonts w:ascii="Arial" w:hAnsi="Arial" w:cs="Arial"/>
-        </w:rPr>
-        <w:t xml:space="preserve"> the </w:t>
-      </w:r>
-      <w:r>
-        <w:rPr>
-          <w:rFonts w:ascii="Arial" w:hAnsi="Arial" w:cs="Arial"/>
-        </w:rPr>
-        <w:t>Temperature</w:t>
-      </w:r>
-      <w:r>
-        <w:rPr>
-          <w:rFonts w:ascii="Arial" w:hAnsi="Arial" w:cs="Arial"/>
-        </w:rPr>
-        <w:t xml:space="preserve"> sensor.</w:t>
-      </w:r>
+        <w:t>If the user plugs in the cable for patch, an ECG waveform is seen.</w:t>
+      </w:r>
+    </w:p>
+    <w:p>
+      <w:pPr>
+        <w:pStyle w:val="NormalWeb"/>
+        <w:ind w:left="360"/>
+        <w:jc w:val="center"/>
+      </w:pPr>
+      <w:r>
+        <w:rPr>
+          <w:noProof/>
+        </w:rPr>
+        <w:drawing>
+          <wp:inline distT="0" distB="0" distL="0" distR="0" wp14:anchorId="0017CA30" wp14:editId="290AB875">
+            <wp:extent cx="2705100" cy="2916230"/>
+            <wp:effectExtent l="0" t="0" r="0" b="0"/>
+            <wp:docPr id="1770333039" name="Picture 13"/>
+            <wp:cNvGraphicFramePr>
+              <a:graphicFrameLocks xmlns:a="http://schemas.openxmlformats.org/drawingml/2006/main" noChangeAspect="1"/>
+            </wp:cNvGraphicFramePr>
+            <a:graphic xmlns:a="http://schemas.openxmlformats.org/drawingml/2006/main">
+              <a:graphicData uri="http://schemas.openxmlformats.org/drawingml/2006/picture">
+                <pic:pic xmlns:pic="http://schemas.openxmlformats.org/drawingml/2006/picture">
+                  <pic:nvPicPr>
+                    <pic:cNvPr id="0" name="Picture 25"/>
+                    <pic:cNvPicPr>
+                      <a:picLocks noChangeAspect="1" noChangeArrowheads="1"/>
+                    </pic:cNvPicPr>
+                  </pic:nvPicPr>
+                  <pic:blipFill rotWithShape="1">
+                    <a:blip r:embed="rId10" cstate="print">
+                      <a:extLst>
+                        <a:ext uri="{28A0092B-C50C-407E-A947-70E740481C1C}">
+                          <a14:useLocalDpi xmlns:a14="http://schemas.microsoft.com/office/drawing/2010/main" val="0"/>
+                        </a:ext>
+                      </a:extLst>
+                    </a:blip>
+                    <a:srcRect l="22970" t="44391" r="11325" b="2485"/>
+                    <a:stretch/>
+                  </pic:blipFill>
+                  <pic:spPr bwMode="auto">
+                    <a:xfrm>
+                      <a:off x="0" y="0"/>
+                      <a:ext cx="2708413" cy="2919801"/>
+                    </a:xfrm>
+                    <a:prstGeom prst="rect">
+                      <a:avLst/>
+                    </a:prstGeom>
+                    <a:noFill/>
+                    <a:ln>
+                      <a:noFill/>
+                    </a:ln>
+                    <a:extLst>
+                      <a:ext uri="{53640926-AAD7-44D8-BBD7-CCE9431645EC}">
+                        <a14:shadowObscured xmlns:a14="http://schemas.microsoft.com/office/drawing/2010/main"/>
+                      </a:ext>
+                    </a:extLst>
+                  </pic:spPr>
+                </pic:pic>
+              </a:graphicData>
+            </a:graphic>
+          </wp:inline>
+        </w:drawing>
+      </w:r>
+    </w:p>
+    <w:p>
+      <w:pPr>
+        <w:pStyle w:val="NormalWeb"/>
+        <w:ind w:left="360"/>
+      </w:pPr>
+    </w:p>
+    <w:p>
+      <w:pPr>
+        <w:pStyle w:val="ListParagraph"/>
+        <w:rPr>
+          <w:rFonts w:ascii="Arial" w:hAnsi="Arial" w:cs="Arial"/>
+        </w:rPr>
+      </w:pPr>
+    </w:p>
+    <w:p>
+      <w:pPr>
+        <w:pStyle w:val="ListParagraph"/>
+        <w:rPr>
+          <w:rFonts w:ascii="Arial" w:hAnsi="Arial" w:cs="Arial"/>
+        </w:rPr>
+      </w:pPr>
     </w:p>
     <w:p>
       <w:pPr>
@@ -330,37 +776,351 @@
         <w:rPr>
           <w:rFonts w:ascii="Arial" w:hAnsi="Arial" w:cs="Arial"/>
         </w:rPr>
-        <w:t xml:space="preserve">If the user </w:t>
-      </w:r>
-      <w:r>
-        <w:rPr>
-          <w:rFonts w:ascii="Arial" w:hAnsi="Arial" w:cs="Arial"/>
-        </w:rPr>
-        <w:t xml:space="preserve">unplugs the </w:t>
-      </w:r>
-      <w:r>
-        <w:rPr>
-          <w:rFonts w:ascii="Arial" w:hAnsi="Arial" w:cs="Arial"/>
-        </w:rPr>
-        <w:t>power</w:t>
-      </w:r>
-      <w:r>
-        <w:rPr>
-          <w:rFonts w:ascii="Arial" w:hAnsi="Arial" w:cs="Arial"/>
-        </w:rPr>
-        <w:t xml:space="preserve"> to</w:t>
-      </w:r>
-      <w:r>
-        <w:rPr>
-          <w:rFonts w:ascii="Arial" w:hAnsi="Arial" w:cs="Arial"/>
-        </w:rPr>
-        <w:t xml:space="preserve"> the system, </w:t>
+        <w:t>If the user presses button 2 again, it deactivate</w:t>
+      </w:r>
+      <w:r>
+        <w:rPr>
+          <w:rFonts w:ascii="Arial" w:hAnsi="Arial" w:cs="Arial"/>
+        </w:rPr>
+        <w:t>s</w:t>
+      </w:r>
+      <w:r>
+        <w:rPr>
+          <w:rFonts w:ascii="Arial" w:hAnsi="Arial" w:cs="Arial"/>
+        </w:rPr>
+        <w:t xml:space="preserve"> the ECG sensor.</w:t>
+      </w:r>
+    </w:p>
+    <w:p>
+      <w:pPr>
+        <w:pStyle w:val="ListParagraph"/>
+        <w:rPr>
+          <w:rFonts w:ascii="Arial" w:hAnsi="Arial" w:cs="Arial"/>
+        </w:rPr>
+      </w:pPr>
+    </w:p>
+    <w:p>
+      <w:pPr>
+        <w:pStyle w:val="ListParagraph"/>
+        <w:jc w:val="center"/>
+        <w:rPr>
+          <w:rFonts w:ascii="Arial" w:hAnsi="Arial" w:cs="Arial"/>
+        </w:rPr>
+      </w:pPr>
+      <w:r>
+        <w:rPr>
+          <w:rFonts w:ascii="Arial" w:hAnsi="Arial" w:cs="Arial"/>
+        </w:rPr>
+        <w:drawing>
+          <wp:inline distT="0" distB="0" distL="0" distR="0" wp14:anchorId="6393AF69" wp14:editId="70C419BA">
+            <wp:extent cx="3517900" cy="2619567"/>
+            <wp:effectExtent l="0" t="0" r="6350" b="9525"/>
+            <wp:docPr id="295004197" name="Picture 11"/>
+            <wp:cNvGraphicFramePr>
+              <a:graphicFrameLocks xmlns:a="http://schemas.openxmlformats.org/drawingml/2006/main" noChangeAspect="1"/>
+            </wp:cNvGraphicFramePr>
+            <a:graphic xmlns:a="http://schemas.openxmlformats.org/drawingml/2006/main">
+              <a:graphicData uri="http://schemas.openxmlformats.org/drawingml/2006/picture">
+                <pic:pic xmlns:pic="http://schemas.openxmlformats.org/drawingml/2006/picture">
+                  <pic:nvPicPr>
+                    <pic:cNvPr id="0" name="Picture 21"/>
+                    <pic:cNvPicPr>
+                      <a:picLocks noChangeAspect="1" noChangeArrowheads="1"/>
+                    </pic:cNvPicPr>
+                  </pic:nvPicPr>
+                  <pic:blipFill rotWithShape="1">
+                    <a:blip r:embed="rId11" cstate="print">
+                      <a:extLst>
+                        <a:ext uri="{28A0092B-C50C-407E-A947-70E740481C1C}">
+                          <a14:useLocalDpi xmlns:a14="http://schemas.microsoft.com/office/drawing/2010/main" val="0"/>
+                        </a:ext>
+                      </a:extLst>
+                    </a:blip>
+                    <a:srcRect t="42691" b="1462"/>
+                    <a:stretch/>
+                  </pic:blipFill>
+                  <pic:spPr bwMode="auto">
+                    <a:xfrm>
+                      <a:off x="0" y="0"/>
+                      <a:ext cx="3524766" cy="2624679"/>
+                    </a:xfrm>
+                    <a:prstGeom prst="rect">
+                      <a:avLst/>
+                    </a:prstGeom>
+                    <a:noFill/>
+                    <a:ln>
+                      <a:noFill/>
+                    </a:ln>
+                    <a:extLst>
+                      <a:ext uri="{53640926-AAD7-44D8-BBD7-CCE9431645EC}">
+                        <a14:shadowObscured xmlns:a14="http://schemas.microsoft.com/office/drawing/2010/main"/>
+                      </a:ext>
+                    </a:extLst>
+                  </pic:spPr>
+                </pic:pic>
+              </a:graphicData>
+            </a:graphic>
+          </wp:inline>
+        </w:drawing>
+      </w:r>
+    </w:p>
+    <w:p>
+      <w:pPr>
+        <w:pStyle w:val="ListParagraph"/>
+        <w:jc w:val="center"/>
+        <w:rPr>
+          <w:rFonts w:ascii="Arial" w:hAnsi="Arial" w:cs="Arial"/>
+        </w:rPr>
+      </w:pPr>
+    </w:p>
+    <w:p>
+      <w:pPr>
+        <w:pStyle w:val="ListParagraph"/>
+        <w:jc w:val="center"/>
+        <w:rPr>
+          <w:rFonts w:ascii="Arial" w:hAnsi="Arial" w:cs="Arial"/>
+        </w:rPr>
+      </w:pPr>
+    </w:p>
+    <w:p>
+      <w:pPr>
+        <w:pStyle w:val="ListParagraph"/>
+        <w:jc w:val="center"/>
+        <w:rPr>
+          <w:rFonts w:ascii="Arial" w:hAnsi="Arial" w:cs="Arial"/>
+        </w:rPr>
+      </w:pPr>
+    </w:p>
+    <w:p>
+      <w:pPr>
+        <w:pStyle w:val="ListParagraph"/>
+        <w:jc w:val="center"/>
+        <w:rPr>
+          <w:rFonts w:ascii="Arial" w:hAnsi="Arial" w:cs="Arial"/>
+        </w:rPr>
+      </w:pPr>
+    </w:p>
+    <w:p>
+      <w:pPr>
+        <w:pStyle w:val="ListParagraph"/>
+        <w:numPr>
+          <w:ilvl w:val="0"/>
+          <w:numId w:val="1"/>
+        </w:numPr>
+        <w:rPr>
+          <w:rFonts w:ascii="Arial" w:hAnsi="Arial" w:cs="Arial"/>
+        </w:rPr>
+      </w:pPr>
+      <w:r>
+        <w:rPr>
+          <w:rFonts w:ascii="Arial" w:hAnsi="Arial" w:cs="Arial"/>
+        </w:rPr>
+        <w:t>If the user presses button3, it activates the Temperature sensor.</w:t>
+      </w:r>
+    </w:p>
+    <w:p>
+      <w:pPr>
+        <w:pStyle w:val="ListParagraph"/>
+        <w:rPr>
+          <w:rFonts w:ascii="Arial" w:hAnsi="Arial" w:cs="Arial"/>
+        </w:rPr>
+      </w:pPr>
+    </w:p>
+    <w:p>
+      <w:pPr>
+        <w:pStyle w:val="ListParagraph"/>
+        <w:jc w:val="center"/>
+        <w:rPr>
+          <w:rFonts w:ascii="Arial" w:hAnsi="Arial" w:cs="Arial"/>
+        </w:rPr>
+      </w:pPr>
+      <w:r>
+        <w:rPr>
+          <w:rFonts w:ascii="Arial" w:hAnsi="Arial" w:cs="Arial"/>
+        </w:rPr>
+        <w:drawing>
+          <wp:inline distT="0" distB="0" distL="0" distR="0" wp14:anchorId="50B39AD0" wp14:editId="4905FD21">
+            <wp:extent cx="3344588" cy="2552700"/>
+            <wp:effectExtent l="0" t="0" r="8255" b="0"/>
+            <wp:docPr id="1365763507" name="Picture 9"/>
+            <wp:cNvGraphicFramePr>
+              <a:graphicFrameLocks xmlns:a="http://schemas.openxmlformats.org/drawingml/2006/main" noChangeAspect="1"/>
+            </wp:cNvGraphicFramePr>
+            <a:graphic xmlns:a="http://schemas.openxmlformats.org/drawingml/2006/main">
+              <a:graphicData uri="http://schemas.openxmlformats.org/drawingml/2006/picture">
+                <pic:pic xmlns:pic="http://schemas.openxmlformats.org/drawingml/2006/picture">
+                  <pic:nvPicPr>
+                    <pic:cNvPr id="0" name="Picture 14"/>
+                    <pic:cNvPicPr>
+                      <a:picLocks noChangeAspect="1" noChangeArrowheads="1"/>
+                    </pic:cNvPicPr>
+                  </pic:nvPicPr>
+                  <pic:blipFill rotWithShape="1">
+                    <a:blip r:embed="rId12" cstate="print">
+                      <a:extLst>
+                        <a:ext uri="{28A0092B-C50C-407E-A947-70E740481C1C}">
+                          <a14:useLocalDpi xmlns:a14="http://schemas.microsoft.com/office/drawing/2010/main" val="0"/>
+                        </a:ext>
+                      </a:extLst>
+                    </a:blip>
+                    <a:srcRect t="42758"/>
+                    <a:stretch/>
+                  </pic:blipFill>
+                  <pic:spPr bwMode="auto">
+                    <a:xfrm>
+                      <a:off x="0" y="0"/>
+                      <a:ext cx="3362291" cy="2566212"/>
+                    </a:xfrm>
+                    <a:prstGeom prst="rect">
+                      <a:avLst/>
+                    </a:prstGeom>
+                    <a:noFill/>
+                    <a:ln>
+                      <a:noFill/>
+                    </a:ln>
+                    <a:extLst>
+                      <a:ext uri="{53640926-AAD7-44D8-BBD7-CCE9431645EC}">
+                        <a14:shadowObscured xmlns:a14="http://schemas.microsoft.com/office/drawing/2010/main"/>
+                      </a:ext>
+                    </a:extLst>
+                  </pic:spPr>
+                </pic:pic>
+              </a:graphicData>
+            </a:graphic>
+          </wp:inline>
+        </w:drawing>
+      </w:r>
+    </w:p>
+    <w:p>
+      <w:pPr>
+        <w:pStyle w:val="ListParagraph"/>
+        <w:jc w:val="center"/>
+        <w:rPr>
+          <w:rFonts w:ascii="Arial" w:hAnsi="Arial" w:cs="Arial"/>
+        </w:rPr>
+      </w:pPr>
+    </w:p>
+    <w:p>
+      <w:pPr>
+        <w:pStyle w:val="ListParagraph"/>
+        <w:jc w:val="center"/>
+        <w:rPr>
+          <w:rFonts w:ascii="Arial" w:hAnsi="Arial" w:cs="Arial"/>
+        </w:rPr>
+      </w:pPr>
+    </w:p>
+    <w:p>
+      <w:pPr>
+        <w:pStyle w:val="ListParagraph"/>
+        <w:jc w:val="center"/>
+        <w:rPr>
+          <w:rFonts w:ascii="Arial" w:hAnsi="Arial" w:cs="Arial"/>
+        </w:rPr>
+      </w:pPr>
+    </w:p>
+    <w:p>
+      <w:pPr>
+        <w:rPr>
+          <w:rFonts w:ascii="Arial" w:hAnsi="Arial" w:cs="Arial"/>
+        </w:rPr>
+      </w:pPr>
+    </w:p>
+    <w:p>
+      <w:pPr>
+        <w:pStyle w:val="ListParagraph"/>
+        <w:numPr>
+          <w:ilvl w:val="0"/>
+          <w:numId w:val="1"/>
+        </w:numPr>
+        <w:rPr>
+          <w:rFonts w:ascii="Arial" w:hAnsi="Arial" w:cs="Arial"/>
+        </w:rPr>
+      </w:pPr>
+      <w:r>
+        <w:rPr>
+          <w:rFonts w:ascii="Arial" w:hAnsi="Arial" w:cs="Arial"/>
+        </w:rPr>
+        <w:lastRenderedPageBreak/>
+        <w:t xml:space="preserve">If the user unplugs the power to the system, </w:t>
       </w:r>
       <w:r>
         <w:rPr>
           <w:rFonts w:ascii="Arial" w:hAnsi="Arial" w:cs="Arial"/>
         </w:rPr>
         <w:t>the device turns off.</w:t>
+      </w:r>
+    </w:p>
+    <w:p>
+      <w:pPr>
+        <w:pStyle w:val="ListParagraph"/>
+        <w:rPr>
+          <w:rFonts w:ascii="Arial" w:hAnsi="Arial" w:cs="Arial"/>
+        </w:rPr>
+      </w:pPr>
+    </w:p>
+    <w:p>
+      <w:pPr>
+        <w:pStyle w:val="ListParagraph"/>
+        <w:jc w:val="center"/>
+        <w:rPr>
+          <w:rFonts w:ascii="Arial" w:hAnsi="Arial" w:cs="Arial"/>
+        </w:rPr>
+      </w:pPr>
+      <w:r>
+        <w:rPr>
+          <w:noProof/>
+        </w:rPr>
+        <w:drawing>
+          <wp:inline distT="0" distB="0" distL="0" distR="0" wp14:anchorId="40E18575" wp14:editId="099A539B">
+            <wp:extent cx="2901950" cy="2272574"/>
+            <wp:effectExtent l="0" t="0" r="0" b="0"/>
+            <wp:docPr id="347254198" name="Picture 16"/>
+            <wp:cNvGraphicFramePr>
+              <a:graphicFrameLocks xmlns:a="http://schemas.openxmlformats.org/drawingml/2006/main" noChangeAspect="1"/>
+            </wp:cNvGraphicFramePr>
+            <a:graphic xmlns:a="http://schemas.openxmlformats.org/drawingml/2006/main">
+              <a:graphicData uri="http://schemas.openxmlformats.org/drawingml/2006/picture">
+                <pic:pic xmlns:pic="http://schemas.openxmlformats.org/drawingml/2006/picture">
+                  <pic:nvPicPr>
+                    <pic:cNvPr id="0" name="Picture 34"/>
+                    <pic:cNvPicPr>
+                      <a:picLocks noChangeAspect="1" noChangeArrowheads="1"/>
+                    </pic:cNvPicPr>
+                  </pic:nvPicPr>
+                  <pic:blipFill rotWithShape="1">
+                    <a:blip r:embed="rId13" cstate="print">
+                      <a:extLst>
+                        <a:ext uri="{28A0092B-C50C-407E-A947-70E740481C1C}">
+                          <a14:useLocalDpi xmlns:a14="http://schemas.microsoft.com/office/drawing/2010/main" val="0"/>
+                        </a:ext>
+                      </a:extLst>
+                    </a:blip>
+                    <a:srcRect t="16346" b="24920"/>
+                    <a:stretch/>
+                  </pic:blipFill>
+                  <pic:spPr bwMode="auto">
+                    <a:xfrm>
+                      <a:off x="0" y="0"/>
+                      <a:ext cx="2906871" cy="2276428"/>
+                    </a:xfrm>
+                    <a:prstGeom prst="rect">
+                      <a:avLst/>
+                    </a:prstGeom>
+                    <a:noFill/>
+                    <a:ln>
+                      <a:noFill/>
+                    </a:ln>
+                    <a:extLst>
+                      <a:ext uri="{53640926-AAD7-44D8-BBD7-CCE9431645EC}">
+                        <a14:shadowObscured xmlns:a14="http://schemas.microsoft.com/office/drawing/2010/main"/>
+                      </a:ext>
+                    </a:extLst>
+                  </pic:spPr>
+                </pic:pic>
+              </a:graphicData>
+            </a:graphic>
+          </wp:inline>
+        </w:drawing>
       </w:r>
     </w:p>
     <w:p>
@@ -1107,7 +1867,6 @@
   <w:style w:type="character" w:default="1" w:styleId="DefaultParagraphFont">
     <w:name w:val="Default Paragraph Font"/>
     <w:uiPriority w:val="1"/>
-    <w:semiHidden/>
     <w:unhideWhenUsed/>
   </w:style>
   <w:style w:type="table" w:default="1" w:styleId="TableNormal">
@@ -1419,6 +2178,22 @@
       <w:smallCaps/>
       <w:color w:val="2F5496" w:themeColor="accent1" w:themeShade="BF"/>
       <w:spacing w:val="5"/>
+    </w:rPr>
+  </w:style>
+  <w:style w:type="paragraph" w:styleId="NormalWeb">
+    <w:name w:val="Normal (Web)"/>
+    <w:basedOn w:val="Normal"/>
+    <w:uiPriority w:val="99"/>
+    <w:semiHidden/>
+    <w:unhideWhenUsed/>
+    <w:rsid w:val="00CD0362"/>
+    <w:pPr>
+      <w:spacing w:before="100" w:beforeAutospacing="1" w:after="100" w:afterAutospacing="1" w:line="240" w:lineRule="auto"/>
+    </w:pPr>
+    <w:rPr>
+      <w:rFonts w:ascii="Times New Roman" w:eastAsia="Times New Roman" w:hAnsi="Times New Roman" w:cs="Times New Roman"/>
+      <w:kern w:val="0"/>
+      <w14:ligatures w14:val="none"/>
     </w:rPr>
   </w:style>
 </w:styles>

</xml_diff>

<commit_message>
Added screenshots for system testings.
</commit_message>
<xml_diff>
--- a/SoyaShrestha_77356846_ProductionProject/Product_Presentation_SoyaShrestha77356846/3. Monitoring and Controlling/Testing and Evaluation/User_System_Testing.docx
+++ b/SoyaShrestha_77356846_ProductionProject/Product_Presentation_SoyaShrestha77356846/3. Monitoring and Controlling/Testing and Evaluation/User_System_Testing.docx
@@ -257,42 +257,16 @@
     </w:p>
     <w:p>
       <w:pPr>
-        <w:pStyle w:val="ListParagraph"/>
-        <w:rPr>
-          <w:rFonts w:ascii="Arial" w:hAnsi="Arial" w:cs="Arial"/>
-        </w:rPr>
-      </w:pPr>
-    </w:p>
-    <w:p>
-      <w:pPr>
-        <w:pStyle w:val="ListParagraph"/>
-        <w:rPr>
-          <w:rFonts w:ascii="Arial" w:hAnsi="Arial" w:cs="Arial"/>
-        </w:rPr>
-      </w:pPr>
-    </w:p>
-    <w:p>
-      <w:pPr>
-        <w:pStyle w:val="ListParagraph"/>
-        <w:rPr>
-          <w:rFonts w:ascii="Arial" w:hAnsi="Arial" w:cs="Arial"/>
-        </w:rPr>
-      </w:pPr>
-    </w:p>
-    <w:p>
-      <w:pPr>
-        <w:pStyle w:val="ListParagraph"/>
-        <w:rPr>
-          <w:rFonts w:ascii="Arial" w:hAnsi="Arial" w:cs="Arial"/>
-        </w:rPr>
-      </w:pPr>
-    </w:p>
-    <w:p>
-      <w:pPr>
-        <w:pStyle w:val="ListParagraph"/>
-        <w:rPr>
-          <w:rFonts w:ascii="Arial" w:hAnsi="Arial" w:cs="Arial"/>
-        </w:rPr>
+        <w:pStyle w:val="NormalWeb"/>
+        <w:ind w:left="360"/>
+        <w:jc w:val="center"/>
+      </w:pPr>
+    </w:p>
+    <w:p>
+      <w:pPr>
+        <w:pStyle w:val="NormalWeb"/>
+        <w:ind w:left="360"/>
+        <w:jc w:val="center"/>
       </w:pPr>
     </w:p>
     <w:p>
@@ -311,6 +285,119 @@
           <w:rFonts w:ascii="Arial" w:hAnsi="Arial" w:cs="Arial"/>
         </w:rPr>
         <w:lastRenderedPageBreak/>
+        <w:t>The OLED should display message “Please place your finger on the sensor.” When finger is not placed on the senor.</w:t>
+      </w:r>
+    </w:p>
+    <w:p>
+      <w:pPr>
+        <w:pStyle w:val="ListParagraph"/>
+        <w:rPr>
+          <w:rFonts w:ascii="Arial" w:hAnsi="Arial" w:cs="Arial"/>
+        </w:rPr>
+      </w:pPr>
+    </w:p>
+    <w:p>
+      <w:pPr>
+        <w:pStyle w:val="ListParagraph"/>
+        <w:jc w:val="center"/>
+        <w:rPr>
+          <w:rFonts w:ascii="Arial" w:hAnsi="Arial" w:cs="Arial"/>
+        </w:rPr>
+      </w:pPr>
+      <w:r>
+        <w:rPr>
+          <w:rFonts w:ascii="Arial" w:hAnsi="Arial" w:cs="Arial"/>
+          <w:noProof/>
+        </w:rPr>
+        <w:drawing>
+          <wp:inline distT="0" distB="0" distL="0" distR="0" wp14:anchorId="537C6A3E" wp14:editId="5D76233C">
+            <wp:extent cx="3840167" cy="2040294"/>
+            <wp:effectExtent l="0" t="0" r="8255" b="0"/>
+            <wp:docPr id="1433432637" name="Picture 1"/>
+            <wp:cNvGraphicFramePr>
+              <a:graphicFrameLocks xmlns:a="http://schemas.openxmlformats.org/drawingml/2006/main" noChangeAspect="1"/>
+            </wp:cNvGraphicFramePr>
+            <a:graphic xmlns:a="http://schemas.openxmlformats.org/drawingml/2006/main">
+              <a:graphicData uri="http://schemas.openxmlformats.org/drawingml/2006/picture">
+                <pic:pic xmlns:pic="http://schemas.openxmlformats.org/drawingml/2006/picture">
+                  <pic:nvPicPr>
+                    <pic:cNvPr id="1433432637" name="Picture 1433432637"/>
+                    <pic:cNvPicPr/>
+                  </pic:nvPicPr>
+                  <pic:blipFill>
+                    <a:blip r:embed="rId7" cstate="print">
+                      <a:extLst>
+                        <a:ext uri="{28A0092B-C50C-407E-A947-70E740481C1C}">
+                          <a14:useLocalDpi xmlns:a14="http://schemas.microsoft.com/office/drawing/2010/main" val="0"/>
+                        </a:ext>
+                      </a:extLst>
+                    </a:blip>
+                    <a:stretch>
+                      <a:fillRect/>
+                    </a:stretch>
+                  </pic:blipFill>
+                  <pic:spPr>
+                    <a:xfrm>
+                      <a:off x="0" y="0"/>
+                      <a:ext cx="3848542" cy="2044744"/>
+                    </a:xfrm>
+                    <a:prstGeom prst="rect">
+                      <a:avLst/>
+                    </a:prstGeom>
+                  </pic:spPr>
+                </pic:pic>
+              </a:graphicData>
+            </a:graphic>
+          </wp:inline>
+        </w:drawing>
+      </w:r>
+    </w:p>
+    <w:p>
+      <w:pPr>
+        <w:pStyle w:val="ListParagraph"/>
+        <w:rPr>
+          <w:rFonts w:ascii="Arial" w:hAnsi="Arial" w:cs="Arial"/>
+        </w:rPr>
+      </w:pPr>
+    </w:p>
+    <w:p>
+      <w:pPr>
+        <w:pStyle w:val="ListParagraph"/>
+        <w:rPr>
+          <w:rFonts w:ascii="Arial" w:hAnsi="Arial" w:cs="Arial"/>
+        </w:rPr>
+      </w:pPr>
+    </w:p>
+    <w:p>
+      <w:pPr>
+        <w:rPr>
+          <w:rFonts w:ascii="Arial" w:hAnsi="Arial" w:cs="Arial"/>
+        </w:rPr>
+      </w:pPr>
+    </w:p>
+    <w:p>
+      <w:pPr>
+        <w:pStyle w:val="ListParagraph"/>
+        <w:rPr>
+          <w:rFonts w:ascii="Arial" w:hAnsi="Arial" w:cs="Arial"/>
+        </w:rPr>
+      </w:pPr>
+    </w:p>
+    <w:p>
+      <w:pPr>
+        <w:pStyle w:val="ListParagraph"/>
+        <w:numPr>
+          <w:ilvl w:val="0"/>
+          <w:numId w:val="1"/>
+        </w:numPr>
+        <w:rPr>
+          <w:rFonts w:ascii="Arial" w:hAnsi="Arial" w:cs="Arial"/>
+        </w:rPr>
+      </w:pPr>
+      <w:r>
+        <w:rPr>
+          <w:rFonts w:ascii="Arial" w:hAnsi="Arial" w:cs="Arial"/>
+        </w:rPr>
         <w:t>The sensor should start taking readings when user places their finger on the sensor.</w:t>
       </w:r>
     </w:p>
@@ -343,7 +430,7 @@
           <w:noProof/>
         </w:rPr>
         <w:drawing>
-          <wp:inline distT="0" distB="0" distL="0" distR="0" wp14:anchorId="3FA54B32" wp14:editId="22EBE973">
+          <wp:inline distT="0" distB="0" distL="0" distR="0" wp14:anchorId="3FA54B32" wp14:editId="67C02932">
             <wp:extent cx="3657599" cy="2565400"/>
             <wp:effectExtent l="0" t="0" r="635" b="6350"/>
             <wp:docPr id="235996270" name="Picture 4"/>
@@ -360,7 +447,7 @@
                     </pic:cNvPicPr>
                   </pic:nvPicPr>
                   <pic:blipFill rotWithShape="1">
-                    <a:blip r:embed="rId7" cstate="print">
+                    <a:blip r:embed="rId8" cstate="print">
                       <a:extLst>
                         <a:ext uri="{28A0092B-C50C-407E-A947-70E740481C1C}">
                           <a14:useLocalDpi xmlns:a14="http://schemas.microsoft.com/office/drawing/2010/main" val="0"/>
@@ -425,6 +512,24 @@
     <w:p>
       <w:pPr>
         <w:pStyle w:val="ListParagraph"/>
+        <w:jc w:val="center"/>
+        <w:rPr>
+          <w:rFonts w:ascii="Arial" w:hAnsi="Arial" w:cs="Arial"/>
+        </w:rPr>
+      </w:pPr>
+    </w:p>
+    <w:p>
+      <w:pPr>
+        <w:pStyle w:val="ListParagraph"/>
+        <w:jc w:val="center"/>
+        <w:rPr>
+          <w:rFonts w:ascii="Arial" w:hAnsi="Arial" w:cs="Arial"/>
+        </w:rPr>
+      </w:pPr>
+    </w:p>
+    <w:p>
+      <w:pPr>
+        <w:pStyle w:val="ListParagraph"/>
         <w:numPr>
           <w:ilvl w:val="0"/>
           <w:numId w:val="1"/>
@@ -437,6 +542,7 @@
         <w:rPr>
           <w:rFonts w:ascii="Arial" w:hAnsi="Arial" w:cs="Arial"/>
         </w:rPr>
+        <w:lastRenderedPageBreak/>
         <w:t>If the user presses button 1 again, it deactivate</w:t>
       </w:r>
       <w:r>
@@ -471,7 +577,7 @@
           <w:noProof/>
         </w:rPr>
         <w:drawing>
-          <wp:inline distT="0" distB="0" distL="0" distR="0" wp14:anchorId="6DD7553F" wp14:editId="541C8E5F">
+          <wp:inline distT="0" distB="0" distL="0" distR="0" wp14:anchorId="6DD7553F" wp14:editId="15CCAAC6">
             <wp:extent cx="3689985" cy="2425157"/>
             <wp:effectExtent l="0" t="0" r="5715" b="0"/>
             <wp:docPr id="862392974" name="Picture 7"/>
@@ -488,7 +594,7 @@
                     </pic:cNvPicPr>
                   </pic:nvPicPr>
                   <pic:blipFill rotWithShape="1">
-                    <a:blip r:embed="rId8" cstate="print">
+                    <a:blip r:embed="rId9" cstate="print">
                       <a:extLst>
                         <a:ext uri="{28A0092B-C50C-407E-A947-70E740481C1C}">
                           <a14:useLocalDpi xmlns:a14="http://schemas.microsoft.com/office/drawing/2010/main" val="0"/>
@@ -539,20 +645,6 @@
     </w:p>
     <w:p>
       <w:pPr>
-        <w:pStyle w:val="NormalWeb"/>
-        <w:ind w:left="360"/>
-        <w:jc w:val="center"/>
-      </w:pPr>
-    </w:p>
-    <w:p>
-      <w:pPr>
-        <w:pStyle w:val="NormalWeb"/>
-        <w:ind w:left="360"/>
-        <w:jc w:val="center"/>
-      </w:pPr>
-    </w:p>
-    <w:p>
-      <w:pPr>
         <w:pStyle w:val="ListParagraph"/>
         <w:rPr>
           <w:rFonts w:ascii="Arial" w:hAnsi="Arial" w:cs="Arial"/>
@@ -600,7 +692,7 @@
           <w:noProof/>
         </w:rPr>
         <w:drawing>
-          <wp:inline distT="0" distB="0" distL="0" distR="0" wp14:anchorId="36A95818" wp14:editId="17B4C4B2">
+          <wp:inline distT="0" distB="0" distL="0" distR="0" wp14:anchorId="36A95818" wp14:editId="1E03E09D">
             <wp:extent cx="3416300" cy="2745930"/>
             <wp:effectExtent l="0" t="0" r="0" b="0"/>
             <wp:docPr id="395292921" name="Picture 12"/>
@@ -617,7 +709,7 @@
                     </pic:cNvPicPr>
                   </pic:nvPicPr>
                   <pic:blipFill rotWithShape="1">
-                    <a:blip r:embed="rId9" cstate="print">
+                    <a:blip r:embed="rId10" cstate="print">
                       <a:extLst>
                         <a:ext uri="{28A0092B-C50C-407E-A947-70E740481C1C}">
                           <a14:useLocalDpi xmlns:a14="http://schemas.microsoft.com/office/drawing/2010/main" val="0"/>
@@ -660,6 +752,12 @@
     </w:p>
     <w:p>
       <w:pPr>
+        <w:pStyle w:val="NormalWeb"/>
+        <w:ind w:left="360"/>
+      </w:pPr>
+    </w:p>
+    <w:p>
+      <w:pPr>
         <w:pStyle w:val="ListParagraph"/>
         <w:numPr>
           <w:ilvl w:val="0"/>
@@ -673,6 +771,7 @@
         <w:rPr>
           <w:rFonts w:ascii="Arial" w:hAnsi="Arial" w:cs="Arial"/>
         </w:rPr>
+        <w:lastRenderedPageBreak/>
         <w:t>If the user plugs in the cable for patch, an ECG waveform is seen.</w:t>
       </w:r>
     </w:p>
@@ -687,7 +786,7 @@
           <w:noProof/>
         </w:rPr>
         <w:drawing>
-          <wp:inline distT="0" distB="0" distL="0" distR="0" wp14:anchorId="0017CA30" wp14:editId="290AB875">
+          <wp:inline distT="0" distB="0" distL="0" distR="0" wp14:anchorId="0017CA30" wp14:editId="30CF5BDC">
             <wp:extent cx="2705100" cy="2916230"/>
             <wp:effectExtent l="0" t="0" r="0" b="0"/>
             <wp:docPr id="1770333039" name="Picture 13"/>
@@ -704,7 +803,7 @@
                     </pic:cNvPicPr>
                   </pic:nvPicPr>
                   <pic:blipFill rotWithShape="1">
-                    <a:blip r:embed="rId10" cstate="print">
+                    <a:blip r:embed="rId11" cstate="print">
                       <a:extLst>
                         <a:ext uri="{28A0092B-C50C-407E-A947-70E740481C1C}">
                           <a14:useLocalDpi xmlns:a14="http://schemas.microsoft.com/office/drawing/2010/main" val="0"/>
@@ -810,9 +909,10 @@
       <w:r>
         <w:rPr>
           <w:rFonts w:ascii="Arial" w:hAnsi="Arial" w:cs="Arial"/>
+          <w:noProof/>
         </w:rPr>
         <w:drawing>
-          <wp:inline distT="0" distB="0" distL="0" distR="0" wp14:anchorId="6393AF69" wp14:editId="70C419BA">
+          <wp:inline distT="0" distB="0" distL="0" distR="0" wp14:anchorId="6393AF69" wp14:editId="555173AB">
             <wp:extent cx="3517900" cy="2619567"/>
             <wp:effectExtent l="0" t="0" r="6350" b="9525"/>
             <wp:docPr id="295004197" name="Picture 11"/>
@@ -829,7 +929,7 @@
                     </pic:cNvPicPr>
                   </pic:nvPicPr>
                   <pic:blipFill rotWithShape="1">
-                    <a:blip r:embed="rId11" cstate="print">
+                    <a:blip r:embed="rId12" cstate="print">
                       <a:extLst>
                         <a:ext uri="{28A0092B-C50C-407E-A947-70E740481C1C}">
                           <a14:useLocalDpi xmlns:a14="http://schemas.microsoft.com/office/drawing/2010/main" val="0"/>
@@ -915,6 +1015,7 @@
         <w:rPr>
           <w:rFonts w:ascii="Arial" w:hAnsi="Arial" w:cs="Arial"/>
         </w:rPr>
+        <w:lastRenderedPageBreak/>
         <w:t>If the user presses button3, it activates the Temperature sensor.</w:t>
       </w:r>
     </w:p>
@@ -937,6 +1038,7 @@
       <w:r>
         <w:rPr>
           <w:rFonts w:ascii="Arial" w:hAnsi="Arial" w:cs="Arial"/>
+          <w:noProof/>
         </w:rPr>
         <w:drawing>
           <wp:inline distT="0" distB="0" distL="0" distR="0" wp14:anchorId="50B39AD0" wp14:editId="4905FD21">
@@ -956,7 +1058,7 @@
                     </pic:cNvPicPr>
                   </pic:nvPicPr>
                   <pic:blipFill rotWithShape="1">
-                    <a:blip r:embed="rId12" cstate="print">
+                    <a:blip r:embed="rId13" cstate="print">
                       <a:extLst>
                         <a:ext uri="{28A0092B-C50C-407E-A947-70E740481C1C}">
                           <a14:useLocalDpi xmlns:a14="http://schemas.microsoft.com/office/drawing/2010/main" val="0"/>
@@ -1040,7 +1142,6 @@
         <w:rPr>
           <w:rFonts w:ascii="Arial" w:hAnsi="Arial" w:cs="Arial"/>
         </w:rPr>
-        <w:lastRenderedPageBreak/>
         <w:t xml:space="preserve">If the user unplugs the power to the system, </w:t>
       </w:r>
       <w:r>
@@ -1088,7 +1189,7 @@
                     </pic:cNvPicPr>
                   </pic:nvPicPr>
                   <pic:blipFill rotWithShape="1">
-                    <a:blip r:embed="rId13" cstate="print">
+                    <a:blip r:embed="rId14" cstate="print">
                       <a:extLst>
                         <a:ext uri="{28A0092B-C50C-407E-A947-70E740481C1C}">
                           <a14:useLocalDpi xmlns:a14="http://schemas.microsoft.com/office/drawing/2010/main" val="0"/>
@@ -1147,7 +1248,7 @@
   <w:abstractNum w:abstractNumId="0" w15:restartNumberingAfterBreak="0">
     <w:nsid w:val="7A641885"/>
     <w:multiLevelType w:val="hybridMultilevel"/>
-    <w:tmpl w:val="950677F6"/>
+    <w:tmpl w:val="00DA2AFA"/>
     <w:lvl w:ilvl="0" w:tplc="04090001">
       <w:start w:val="1"/>
       <w:numFmt w:val="bullet"/>
@@ -1867,6 +1968,7 @@
   <w:style w:type="character" w:default="1" w:styleId="DefaultParagraphFont">
     <w:name w:val="Default Paragraph Font"/>
     <w:uiPriority w:val="1"/>
+    <w:semiHidden/>
     <w:unhideWhenUsed/>
   </w:style>
   <w:style w:type="table" w:default="1" w:styleId="TableNormal">

</xml_diff>